<commit_message>
2nd Draft Release: 02-11-24
Corrections to HM-133 key function assignments.  Added: descriptions of bright/dim adjustments; FUNC annunciator behavior; "DRAFT RELEASE" mark in footer.
</commit_message>
<xml_diff>
--- a/UM/IC900F_UM.docx
+++ b/UM/IC900F_UM.docx
@@ -202,7 +202,7 @@
       </w:pPr>
       <w:r>
         <w:rPr/>
-        <w:t>02/10/2</w:t>
+        <w:t>02/11/2</w:t>
       </w:r>
       <w:r>
         <w:drawing>
@@ -1450,7 +1450,28 @@
           <w:sz w:val="24"/>
           <w:szCs w:val="24"/>
         </w:rPr>
-        <w:t>PROG, BAND, and OW are not currently used.</w:t>
+        <w:t xml:space="preserve">PROG </w:t>
+      </w:r>
+      <w:r>
+        <w:rPr>
+          <w:sz w:val="24"/>
+          <w:szCs w:val="24"/>
+        </w:rPr>
+        <w:t xml:space="preserve">and </w:t>
+      </w:r>
+      <w:r>
+        <w:rPr>
+          <w:sz w:val="24"/>
+          <w:szCs w:val="24"/>
+        </w:rPr>
+        <w:t xml:space="preserve">BAND are not currently used.  </w:t>
+      </w:r>
+      <w:r>
+        <w:rPr>
+          <w:sz w:val="24"/>
+          <w:szCs w:val="24"/>
+        </w:rPr>
+        <w:t>OW is now FUNC and is used to indicate when the HM-133 FUNC mode is active.</w:t>
       </w:r>
     </w:p>
     <w:p>
@@ -1786,13 +1807,13 @@
         <mc:AlternateContent>
           <mc:Choice Requires="wps">
             <w:drawing>
-              <wp:anchor behindDoc="0" distT="0" distB="1905" distL="0" distR="635" simplePos="0" locked="0" layoutInCell="0" allowOverlap="1" relativeHeight="3">
+              <wp:anchor behindDoc="0" distT="0" distB="3810" distL="0" distR="1905" simplePos="0" locked="0" layoutInCell="0" allowOverlap="1" relativeHeight="3">
                 <wp:simplePos x="0" y="0"/>
                 <wp:positionH relativeFrom="column">
-                  <wp:posOffset>3986530</wp:posOffset>
+                  <wp:posOffset>3985260</wp:posOffset>
                 </wp:positionH>
                 <wp:positionV relativeFrom="paragraph">
-                  <wp:posOffset>10795</wp:posOffset>
+                  <wp:posOffset>8255</wp:posOffset>
                 </wp:positionV>
                 <wp:extent cx="2330450" cy="4168140"/>
                 <wp:effectExtent l="0" t="0" r="0" b="0"/>
@@ -1889,7 +1910,7 @@
           </mc:Choice>
           <mc:Fallback>
             <w:pict>
-              <v:rect id="shape_0" ID="Frame1" path="m0,0l-2147483645,0l-2147483645,-2147483646l0,-2147483646xe" fillcolor="white" stroked="f" o:allowincell="f" style="position:absolute;margin-left:313.9pt;margin-top:0.85pt;width:183.45pt;height:328.15pt;flip:y;mso-wrap-style:square;v-text-anchor:bottom">
+              <v:rect id="shape_0" ID="Frame1" path="m0,0l-2147483645,0l-2147483645,-2147483646l0,-2147483646xe" fillcolor="white" stroked="f" o:allowincell="f" style="position:absolute;margin-left:313.8pt;margin-top:0.65pt;width:183.45pt;height:328.15pt;flip:y;mso-wrap-style:square;v-text-anchor:bottom">
                 <v:fill o:detectmouseclick="t" type="solid" color2="black"/>
                 <v:stroke color="#3465a4" joinstyle="round" endcap="flat"/>
                 <v:textbox>
@@ -2603,6 +2624,30 @@
       </w:pPr>
       <w:r>
         <w:rPr/>
+      </w:r>
+    </w:p>
+    <w:p>
+      <w:pPr>
+        <w:pStyle w:val="Normal"/>
+        <w:bidi w:val="0"/>
+        <w:ind w:hanging="0" w:start="0" w:end="0"/>
+        <w:jc w:val="start"/>
+        <w:rPr/>
+      </w:pPr>
+      <w:r>
+        <w:rPr/>
+        <w:t xml:space="preserve">When the FUNC mode is active, the “FUNC” annunciator is illuminated on the LCD (next to the LOW annunciator).   </w:t>
+      </w:r>
+      <w:r>
+        <w:rPr>
+          <w:i/>
+          <w:iCs/>
+        </w:rPr>
+        <w:t>Note: The FUNC mode is active after the first press of an active FUNC function, not when the FUNC button is first pressed</w:t>
+      </w:r>
+      <w:r>
+        <w:rPr/>
+        <w:t>.</w:t>
       </w:r>
     </w:p>
     <w:p>
@@ -3267,10 +3312,40 @@
       </w:pPr>
       <w:r>
         <w:rPr>
-          <w:b w:val="false"/>
-          <w:bCs w:val="false"/>
-        </w:rPr>
-        <w:t>#: Direct freq accept (enter)</w:t>
+          <w:b/>
+          <w:bCs/>
+        </w:rPr>
+        <w:t>#</w:t>
+      </w:r>
+      <w:r>
+        <w:rPr>
+          <w:b w:val="false"/>
+          <w:bCs w:val="false"/>
+        </w:rPr>
+        <w:t>: Direct freq accept (enter) -or-</w:t>
+      </w:r>
+    </w:p>
+    <w:p>
+      <w:pPr>
+        <w:pStyle w:val="Normal"/>
+        <w:bidi w:val="0"/>
+        <w:ind w:hanging="0" w:start="0" w:end="0"/>
+        <w:jc w:val="start"/>
+        <w:rPr/>
+      </w:pPr>
+      <w:r>
+        <w:rPr>
+          <w:b/>
+          <w:bCs/>
+        </w:rPr>
+        <w:t>CHECK</w:t>
+      </w:r>
+      <w:r>
+        <w:rPr>
+          <w:b w:val="false"/>
+          <w:bCs w:val="false"/>
+        </w:rPr>
+        <w:t xml:space="preserve"> if no DFE operation is in progress</w:t>
       </w:r>
     </w:p>
     <w:p>
@@ -3311,7 +3386,7 @@
           <w:b/>
           <w:bCs/>
         </w:rPr>
-        <w:t>CHK</w:t>
+        <w:t>TONE</w:t>
       </w:r>
     </w:p>
     <w:p>
@@ -3334,7 +3409,7 @@
           <w:b/>
           <w:bCs/>
         </w:rPr>
-        <w:t>TONE</w:t>
+        <w:t>SUB</w:t>
       </w:r>
     </w:p>
     <w:p>
@@ -3357,7 +3432,7 @@
           <w:b/>
           <w:bCs/>
         </w:rPr>
-        <w:t>SUB</w:t>
+        <w:t>BAND</w:t>
       </w:r>
     </w:p>
     <w:p>
@@ -4465,14 +4540,14 @@
           <w:b/>
           <w:bCs/>
         </w:rPr>
-        <w:t xml:space="preserve">PTTsub </w:t>
-      </w:r>
-      <w:r>
-        <w:rPr>
-          <w:b w:val="false"/>
-          <w:bCs w:val="false"/>
-        </w:rPr>
-        <w:t>cycle</w:t>
+        <w:t>PTTsub</w:t>
+      </w:r>
+      <w:r>
+        <w:rPr>
+          <w:b w:val="false"/>
+          <w:bCs w:val="false"/>
+        </w:rPr>
+        <w:t xml:space="preserve"> mode cycle</w:t>
       </w:r>
     </w:p>
     <w:p>
@@ -4951,6 +5026,94 @@
           <w:szCs w:val="24"/>
         </w:rPr>
         <w:t>Activates the sub call channel (the current slot, manually selected) on TX.  Returns the sub-band to previous state (memory or VFO) on RX.  In this mode, the TX frequency is determined by the DUP status and behaves as it normally would.  The only effect is that the sub-band CALL channel is toggled at the TX/RX transitions.</w:t>
+      </w:r>
+    </w:p>
+    <w:p>
+      <w:pPr>
+        <w:pStyle w:val="Normal"/>
+        <w:bidi w:val="0"/>
+        <w:ind w:hanging="0" w:start="0" w:end="0"/>
+        <w:jc w:val="start"/>
+        <w:rPr>
+          <w:sz w:val="24"/>
+          <w:szCs w:val="24"/>
+        </w:rPr>
+      </w:pPr>
+      <w:r>
+        <w:rPr>
+          <w:sz w:val="24"/>
+          <w:szCs w:val="24"/>
+        </w:rPr>
+      </w:r>
+    </w:p>
+    <w:p>
+      <w:pPr>
+        <w:pStyle w:val="Normal"/>
+        <w:bidi w:val="0"/>
+        <w:ind w:hanging="0" w:start="0" w:end="0"/>
+        <w:jc w:val="start"/>
+        <w:rPr>
+          <w:rFonts w:ascii="Liberation Serif" w:hAnsi="Liberation Serif" w:eastAsia="NSimSun" w:cs="Arial"/>
+          <w:b w:val="false"/>
+          <w:bCs w:val="false"/>
+          <w:color w:val="auto"/>
+          <w:kern w:val="2"/>
+          <w:sz w:val="32"/>
+          <w:szCs w:val="32"/>
+          <w:lang w:val="en-US" w:eastAsia="zh-CN" w:bidi="hi-IN"/>
+        </w:rPr>
+      </w:pPr>
+      <w:r>
+        <w:rPr>
+          <w:rFonts w:eastAsia="NSimSun" w:cs="Arial"/>
+          <w:b w:val="false"/>
+          <w:bCs w:val="false"/>
+          <w:color w:val="auto"/>
+          <w:kern w:val="2"/>
+          <w:sz w:val="32"/>
+          <w:szCs w:val="32"/>
+          <w:lang w:val="en-US" w:eastAsia="zh-CN" w:bidi="hi-IN"/>
+        </w:rPr>
+        <w:t>Backlight Adjust</w:t>
+      </w:r>
+    </w:p>
+    <w:p>
+      <w:pPr>
+        <w:pStyle w:val="Normal"/>
+        <w:bidi w:val="0"/>
+        <w:ind w:hanging="0" w:start="0" w:end="0"/>
+        <w:jc w:val="start"/>
+        <w:rPr>
+          <w:sz w:val="24"/>
+          <w:szCs w:val="24"/>
+        </w:rPr>
+      </w:pPr>
+      <w:r>
+        <w:rPr>
+          <w:sz w:val="24"/>
+          <w:szCs w:val="24"/>
+        </w:rPr>
+      </w:r>
+    </w:p>
+    <w:p>
+      <w:pPr>
+        <w:pStyle w:val="Normal"/>
+        <w:bidi w:val="0"/>
+        <w:ind w:hanging="0" w:start="0" w:end="0"/>
+        <w:jc w:val="start"/>
+        <w:rPr>
+          <w:sz w:val="24"/>
+          <w:szCs w:val="24"/>
+        </w:rPr>
+      </w:pPr>
+      <w:r>
+        <w:rPr>
+          <w:b w:val="false"/>
+          <w:bCs w:val="false"/>
+          <w:sz w:val="24"/>
+          <w:szCs w:val="24"/>
+        </w:rPr>
+        <w:t xml:space="preserve">When adjusting the back-light setting, the adjustment affects the current mode (bright or dim) and is saved in NVRAM so it is retained when the power is cycled. </w:t>
       </w:r>
     </w:p>
     <w:p>
@@ -6655,9 +6818,18 @@
   <w:p>
     <w:pPr>
       <w:pStyle w:val="Footer"/>
+      <w:tabs>
+        <w:tab w:val="center" w:pos="4986" w:leader="none"/>
+        <w:tab w:val="right" w:pos="9691" w:leader="none"/>
+        <w:tab w:val="right" w:pos="9972" w:leader="none"/>
+      </w:tabs>
       <w:jc w:val="center"/>
       <w:rPr/>
     </w:pPr>
+    <w:r>
+      <w:rPr/>
+      <w:tab/>
+    </w:r>
     <w:bookmarkStart w:id="0" w:name="PageNumWizard_FOOTER_Default_Page_Style1"/>
     <w:r>
       <w:rPr/>
@@ -6680,6 +6852,23 @@
       <w:fldChar w:fldCharType="end"/>
     </w:r>
     <w:bookmarkEnd w:id="0"/>
+    <w:r>
+      <w:rPr/>
+      <w:tab/>
+    </w:r>
+    <w:r>
+      <w:rPr>
+        <w:b/>
+        <w:bCs/>
+        <w:i/>
+        <w:iCs/>
+      </w:rPr>
+      <w:t>DRAFT RELEASE 02-11-24</w:t>
+    </w:r>
+    <w:r>
+      <w:rPr/>
+      <w:tab/>
+    </w:r>
   </w:p>
 </w:ftr>
 </file>
@@ -6689,9 +6878,18 @@
   <w:p>
     <w:pPr>
       <w:pStyle w:val="Footer"/>
+      <w:tabs>
+        <w:tab w:val="center" w:pos="4986" w:leader="none"/>
+        <w:tab w:val="right" w:pos="9749" w:leader="none"/>
+        <w:tab w:val="right" w:pos="9972" w:leader="none"/>
+      </w:tabs>
       <w:jc w:val="center"/>
       <w:rPr/>
     </w:pPr>
+    <w:r>
+      <w:rPr/>
+      <w:tab/>
+    </w:r>
     <w:bookmarkStart w:id="1" w:name="PageNumWizard_FOOTER_Default_Page_Style2"/>
     <w:r>
       <w:rPr/>
@@ -6714,6 +6912,20 @@
       <w:fldChar w:fldCharType="end"/>
     </w:r>
     <w:bookmarkEnd w:id="1"/>
+    <w:r>
+      <w:rPr/>
+      <w:tab/>
+      <w:t xml:space="preserve"> </w:t>
+    </w:r>
+    <w:r>
+      <w:rPr>
+        <w:b/>
+        <w:bCs/>
+        <w:i/>
+        <w:iCs/>
+      </w:rPr>
+      <w:t>DRAFT RELEASE 02-11-24</w:t>
+    </w:r>
   </w:p>
 </w:ftr>
 </file>

</xml_diff>